<commit_message>
add Quaternary defination and part of parser
</commit_message>
<xml_diff>
--- a/Doc/文法设计.docx
+++ b/Doc/文法设计.docx
@@ -113,14 +113,43 @@
       <w:pPr>
         <w:pStyle w:val="Normal"/>
         <w:rPr>
-          <w:highlight w:val="green"/>
-        </w:rPr>
-      </w:pPr>
-      <w:r>
-        <w:rPr>
-          <w:highlight w:val="green"/>
-        </w:rPr>
-        <w:t>PROGRAME → &lt;main&gt;&lt;SENTENCE&gt;&lt;end&gt;&lt;main&gt;</w:t>
+          <w:rFonts w:ascii="YaHei Consolas Hybrid" w:hAnsi="YaHei Consolas Hybrid"/>
+        </w:rPr>
+      </w:pPr>
+      <w:r>
+        <w:rPr>
+          <w:rFonts w:ascii="YaHei Consolas Hybrid" w:hAnsi="YaHei Consolas Hybrid"/>
+          <w:highlight w:val="green"/>
+        </w:rPr>
+        <w:t>PROGRAME → &lt;</w:t>
+      </w:r>
+      <w:r>
+        <w:rPr>
+          <w:rFonts w:ascii="YaHei Consolas Hybrid" w:hAnsi="YaHei Consolas Hybrid"/>
+          <w:highlight w:val="green"/>
+        </w:rPr>
+        <w:t>subProgram</w:t>
+      </w:r>
+      <w:r>
+        <w:rPr>
+          <w:rFonts w:ascii="YaHei Consolas Hybrid" w:hAnsi="YaHei Consolas Hybrid"/>
+          <w:highlight w:val="green"/>
+        </w:rPr>
+        <w:t>&gt;&lt;SENTENCE&gt;&lt;end&gt;&lt;</w:t>
+      </w:r>
+      <w:r>
+        <w:rPr>
+          <w:rFonts w:ascii="YaHei Consolas Hybrid" w:hAnsi="YaHei Consolas Hybrid"/>
+          <w:highlight w:val="green"/>
+        </w:rPr>
+        <w:t>subProgram</w:t>
+      </w:r>
+      <w:r>
+        <w:rPr>
+          <w:rFonts w:ascii="YaHei Consolas Hybrid" w:hAnsi="YaHei Consolas Hybrid"/>
+          <w:highlight w:val="green"/>
+        </w:rPr>
+        <w:t>&gt;</w:t>
       </w:r>
     </w:p>
     <w:p>
@@ -141,28 +170,59 @@
       <w:pPr>
         <w:pStyle w:val="Normal"/>
         <w:rPr>
-          <w:highlight w:val="green"/>
-        </w:rPr>
-      </w:pPr>
-      <w:r>
-        <w:rPr>
-          <w:highlight w:val="green"/>
-        </w:rPr>
-        <w:t>&lt;SENTENCE&gt;→ &lt;TYPE&gt;&lt;DECLARE&gt;&lt;;&gt;</w:t>
-      </w:r>
-    </w:p>
-    <w:p>
-      <w:pPr>
-        <w:pStyle w:val="Normal"/>
-        <w:rPr>
-          <w:highlight w:val="green"/>
-        </w:rPr>
-      </w:pPr>
-      <w:r>
-        <w:rPr>
-          <w:highlight w:val="green"/>
-        </w:rPr>
-        <w:t>&lt;SENTENCE&gt;→ &lt;DECLARE&gt;&lt;;&gt;</w:t>
+          <w:rFonts w:ascii="YaHei Consolas Hybrid" w:hAnsi="YaHei Consolas Hybrid"/>
+        </w:rPr>
+      </w:pPr>
+      <w:r>
+        <w:rPr>
+          <w:rFonts w:ascii="YaHei Consolas Hybrid" w:hAnsi="YaHei Consolas Hybrid"/>
+          <w:highlight w:val="green"/>
+        </w:rPr>
+        <w:t>&lt;SENTENCE&gt;→ &lt;</w:t>
+      </w:r>
+      <w:r>
+        <w:rPr>
+          <w:rFonts w:ascii="YaHei Consolas Hybrid" w:hAnsi="YaHei Consolas Hybrid"/>
+          <w:highlight w:val="green"/>
+        </w:rPr>
+        <w:t>KEYWORD</w:t>
+      </w:r>
+      <w:r>
+        <w:rPr>
+          <w:rFonts w:ascii="YaHei Consolas Hybrid" w:hAnsi="YaHei Consolas Hybrid"/>
+          <w:highlight w:val="green"/>
+        </w:rPr>
+        <w:t>&gt;&lt;CONTENT&gt;&lt;;&gt;</w:t>
+      </w:r>
+    </w:p>
+    <w:p>
+      <w:pPr>
+        <w:pStyle w:val="Normal"/>
+        <w:rPr>
+          <w:rFonts w:ascii="YaHei Consolas Hybrid" w:hAnsi="YaHei Consolas Hybrid"/>
+        </w:rPr>
+      </w:pPr>
+      <w:r>
+        <w:rPr>
+          <w:rFonts w:ascii="YaHei Consolas Hybrid" w:hAnsi="YaHei Consolas Hybrid"/>
+          <w:highlight w:val="green"/>
+        </w:rPr>
+        <w:t>&lt;SENTENCE&gt;→ &lt;CONTENT&gt;&lt;;&gt;</w:t>
+      </w:r>
+    </w:p>
+    <w:p>
+      <w:pPr>
+        <w:pStyle w:val="Normal"/>
+        <w:rPr>
+          <w:rFonts w:ascii="YaHei Consolas Hybrid" w:hAnsi="YaHei Consolas Hybrid"/>
+        </w:rPr>
+      </w:pPr>
+      <w:r>
+        <w:rPr>
+          <w:rFonts w:ascii="YaHei Consolas Hybrid" w:hAnsi="YaHei Consolas Hybrid"/>
+          <w:highlight w:val="green"/>
+        </w:rPr>
+        <w:t>&lt;SENTENCE&gt;→ &lt;EXPRESSION&gt;&lt;;&gt;</w:t>
       </w:r>
     </w:p>
     <w:p>
@@ -176,21 +236,22 @@
       </w:r>
       <w:r>
         <w:rPr/>
-        <w:t>申明</w:t>
-      </w:r>
-    </w:p>
-    <w:p>
-      <w:pPr>
-        <w:pStyle w:val="Normal"/>
-        <w:rPr>
-          <w:highlight w:val="green"/>
-        </w:rPr>
-      </w:pPr>
-      <w:r>
-        <w:rPr>
-          <w:highlight w:val="green"/>
-        </w:rPr>
-        <w:t>&lt;DECLARE&gt;→ &lt;IDENTIFIER&gt;(&lt;=&gt;{&lt;CONSTANT&gt;, &lt;IDENTIFIER&gt;, &lt;EXPRESS&gt;})(&lt;,&gt;&lt;DECLARE&gt;)</w:t>
+        <w:t>内容</w:t>
+      </w:r>
+    </w:p>
+    <w:p>
+      <w:pPr>
+        <w:pStyle w:val="Normal"/>
+        <w:rPr>
+          <w:rFonts w:ascii="YaHei Consolas Hybrid" w:hAnsi="YaHei Consolas Hybrid"/>
+        </w:rPr>
+      </w:pPr>
+      <w:r>
+        <w:rPr>
+          <w:rFonts w:ascii="YaHei Consolas Hybrid" w:hAnsi="YaHei Consolas Hybrid"/>
+          <w:highlight w:val="green"/>
+        </w:rPr>
+        <w:t>&lt;CONTENT&gt;→ &lt;IDENTIFIER&gt;(&lt;=&gt;&lt;EXPRESSION&gt;)(&lt;,&gt;&lt;DECLARE&gt;)</w:t>
       </w:r>
     </w:p>
     <w:p>
@@ -204,60 +265,46 @@
       </w:r>
       <w:r>
         <w:rPr/>
-        <w:t>类型名</w:t>
-      </w:r>
-    </w:p>
-    <w:p>
-      <w:pPr>
-        <w:pStyle w:val="Normal"/>
-        <w:rPr>
-          <w:highlight w:val="green"/>
-        </w:rPr>
-      </w:pPr>
-      <w:r>
-        <w:rPr>
-          <w:highlight w:val="green"/>
-        </w:rPr>
-        <w:t>&lt;TYPE&gt;→ {int, float, char, string}</w:t>
-      </w:r>
-    </w:p>
-    <w:p>
-      <w:pPr>
-        <w:pStyle w:val="Normal"/>
-        <w:rPr/>
-      </w:pPr>
-      <w:r>
-        <w:rPr/>
-        <w:t>//</w:t>
-      </w:r>
-      <w:r>
-        <w:rPr/>
         <w:t>表达式</w:t>
       </w:r>
-    </w:p>
-    <w:p>
-      <w:pPr>
-        <w:pStyle w:val="Normal"/>
-        <w:rPr>
-          <w:highlight w:val="green"/>
-        </w:rPr>
-      </w:pPr>
-      <w:r>
-        <w:rPr>
-          <w:highlight w:val="green"/>
-        </w:rPr>
-        <w:t>&lt;EXPRESS&gt;→ {&lt;T&gt;, &lt;EXPRESS&gt; &lt;OPTION_0&gt; &lt;T&gt;}</w:t>
-      </w:r>
-    </w:p>
-    <w:p>
-      <w:pPr>
-        <w:pStyle w:val="Normal"/>
-        <w:rPr>
-          <w:highlight w:val="green"/>
-        </w:rPr>
-      </w:pPr>
-      <w:r>
-        <w:rPr>
+      <w:r>
+        <w:rPr/>
+        <w:t>(</w:t>
+      </w:r>
+      <w:r>
+        <w:rPr/>
+        <w:t>单独作为一个自动机处理表达式</w:t>
+      </w:r>
+      <w:r>
+        <w:rPr/>
+        <w:t>)</w:t>
+      </w:r>
+    </w:p>
+    <w:p>
+      <w:pPr>
+        <w:pStyle w:val="Normal"/>
+        <w:rPr>
+          <w:highlight w:val="green"/>
+        </w:rPr>
+      </w:pPr>
+      <w:r>
+        <w:rPr>
+          <w:rFonts w:ascii="YaHei Consolas Hybrid" w:hAnsi="YaHei Consolas Hybrid"/>
+          <w:highlight w:val="green"/>
+        </w:rPr>
+        <w:t>&lt;EXPRESSION&gt;→ {&lt;T&gt;, &lt;EXPRESS&gt; &lt;OPTION_0&gt; &lt;T&gt;}</w:t>
+      </w:r>
+    </w:p>
+    <w:p>
+      <w:pPr>
+        <w:pStyle w:val="Normal"/>
+        <w:rPr>
+          <w:highlight w:val="green"/>
+        </w:rPr>
+      </w:pPr>
+      <w:r>
+        <w:rPr>
+          <w:rFonts w:ascii="YaHei Consolas Hybrid" w:hAnsi="YaHei Consolas Hybrid"/>
           <w:highlight w:val="green"/>
         </w:rPr>
         <w:t>&lt;T&gt;→ {&lt;F&gt;, &lt;T&gt;&lt;OPTION_1&gt;&lt;F&gt;}</w:t>
@@ -272,6 +319,7 @@
       </w:pPr>
       <w:r>
         <w:rPr>
+          <w:rFonts w:ascii="YaHei Consolas Hybrid" w:hAnsi="YaHei Consolas Hybrid"/>
           <w:highlight w:val="green"/>
         </w:rPr>
         <w:t>&lt;F&gt;→ {{&lt;CONSTANT&gt;, &lt;IDENTIFIER&gt;},  &lt;(&gt;&lt;EXPRESS&gt;&lt;)&gt;}</w:t>
@@ -293,9 +341,7 @@
     <w:p>
       <w:pPr>
         <w:pStyle w:val="Normal"/>
-        <w:rPr>
-          <w:highlight w:val="red"/>
-        </w:rPr>
+        <w:rPr/>
       </w:pPr>
       <w:r>
         <w:rPr>
@@ -335,6 +381,7 @@
       <w:pgNumType w:fmt="decimal"/>
       <w:formProt w:val="false"/>
       <w:textDirection w:val="lrTb"/>
+      <w:docGrid w:type="default" w:linePitch="100" w:charSpace="0"/>
     </w:sectPr>
   </w:body>
 </w:document>
@@ -347,15 +394,12 @@
       <w:rPr>
         <w:rFonts w:ascii="Liberation Serif" w:hAnsi="Liberation Serif" w:eastAsia="SimSun" w:cs="Lohit Devanagari"/>
         <w:kern w:val="2"/>
-        <w:sz w:val="24"/>
         <w:szCs w:val="24"/>
         <w:lang w:val="en-US" w:eastAsia="zh-CN" w:bidi="hi-IN"/>
       </w:rPr>
     </w:rPrDefault>
     <w:pPrDefault>
-      <w:pPr>
-        <w:widowControl/>
-      </w:pPr>
+      <w:pPr/>
     </w:pPrDefault>
   </w:docDefaults>
   <w:style w:type="paragraph" w:styleId="Normal">
@@ -363,6 +407,8 @@
     <w:qFormat/>
     <w:pPr>
       <w:widowControl/>
+      <w:bidi w:val="0"/>
+      <w:jc w:val="left"/>
     </w:pPr>
     <w:rPr>
       <w:rFonts w:ascii="Liberation Serif" w:hAnsi="Liberation Serif" w:eastAsia="SimSun" w:cs="Lohit Devanagari"/>

</xml_diff>

<commit_message>
fixed a new bug of parser
</commit_message>
<xml_diff>
--- a/Doc/文法设计.docx
+++ b/Doc/文法设计.docx
@@ -119,42 +119,7 @@
           <w:rFonts w:ascii="YaHei Consolas Hybrid" w:hAnsi="YaHei Consolas Hybrid"/>
           <w:highlight w:val="green"/>
         </w:rPr>
-        <w:t xml:space="preserve">PROGRAME → </w:t>
-      </w:r>
-      <w:r>
-        <w:rPr>
-          <w:rFonts w:ascii="YaHei Consolas Hybrid" w:hAnsi="YaHei Consolas Hybrid"/>
-          <w:highlight w:val="green"/>
-        </w:rPr>
-        <w:t>&lt;TYPE&gt;</w:t>
-      </w:r>
-      <w:r>
-        <w:rPr>
-          <w:rFonts w:ascii="YaHei Consolas Hybrid" w:hAnsi="YaHei Consolas Hybrid"/>
-          <w:highlight w:val="green"/>
-        </w:rPr>
-        <w:t>&lt;subProgram&gt;</w:t>
-      </w:r>
-      <w:r>
-        <w:rPr>
-          <w:rFonts w:ascii="YaHei Consolas Hybrid" w:hAnsi="YaHei Consolas Hybrid"/>
-          <w:highlight w:val="green"/>
-        </w:rPr>
-        <w:t>&lt;{&gt;</w:t>
-      </w:r>
-      <w:r>
-        <w:rPr>
-          <w:rFonts w:ascii="YaHei Consolas Hybrid" w:hAnsi="YaHei Consolas Hybrid"/>
-          <w:highlight w:val="green"/>
-        </w:rPr>
-        <w:t>&lt;SENTENCE&gt;</w:t>
-      </w:r>
-      <w:r>
-        <w:rPr>
-          <w:rFonts w:ascii="YaHei Consolas Hybrid" w:hAnsi="YaHei Consolas Hybrid"/>
-          <w:highlight w:val="green"/>
-        </w:rPr>
-        <w:t>&lt;}&gt;</w:t>
+        <w:t>PROGRAME → &lt;TYPE&gt;&lt;subProgram&gt;&lt;{&gt;&lt;SENTENCE&gt;&lt;}&gt;</w:t>
       </w:r>
     </w:p>
     <w:p>
@@ -203,6 +168,67 @@
         <w:rPr/>
       </w:pPr>
       <w:r>
+        <w:rPr>
+          <w:rFonts w:ascii="YaHei Consolas Hybrid" w:hAnsi="YaHei Consolas Hybrid"/>
+          <w:highlight w:val="green"/>
+        </w:rPr>
+        <w:t>&lt;SENTENCE&gt;→</w:t>
+      </w:r>
+      <w:r>
+        <w:rPr>
+          <w:rFonts w:ascii="YaHei Consolas Hybrid" w:hAnsi="YaHei Consolas Hybrid"/>
+          <w:highlight w:val="green"/>
+        </w:rPr>
+        <w:t>&lt;IF&gt;</w:t>
+      </w:r>
+    </w:p>
+    <w:p>
+      <w:pPr>
+        <w:pStyle w:val="Normal"/>
+        <w:rPr/>
+      </w:pPr>
+      <w:r>
+        <w:rPr>
+          <w:rFonts w:ascii="YaHei Consolas Hybrid" w:hAnsi="YaHei Consolas Hybrid"/>
+          <w:highlight w:val="green"/>
+        </w:rPr>
+        <w:t xml:space="preserve">&lt;IF&gt;→ </w:t>
+      </w:r>
+      <w:r>
+        <w:rPr>
+          <w:rFonts w:ascii="YaHei Consolas Hybrid" w:hAnsi="YaHei Consolas Hybrid"/>
+          <w:highlight w:val="green"/>
+        </w:rPr>
+        <w:t>&lt;if&gt;&lt;(&gt;</w:t>
+      </w:r>
+      <w:r>
+        <w:rPr>
+          <w:rFonts w:ascii="YaHei Consolas Hybrid" w:hAnsi="YaHei Consolas Hybrid"/>
+          <w:highlight w:val="green"/>
+        </w:rPr>
+        <w:t>{</w:t>
+      </w:r>
+      <w:r>
+        <w:rPr>
+          <w:rFonts w:ascii="YaHei Consolas Hybrid" w:hAnsi="YaHei Consolas Hybrid"/>
+          <w:highlight w:val="green"/>
+        </w:rPr>
+        <w:t>&lt;</w:t>
+      </w:r>
+      <w:r>
+        <w:rPr>
+          <w:rFonts w:ascii="YaHei Consolas Hybrid" w:hAnsi="YaHei Consolas Hybrid"/>
+          <w:highlight w:val="green"/>
+        </w:rPr>
+        <w:t>CONSTANT&gt;,&lt;IDENTIFIER&gt;}&lt;COMPARE&gt;{&lt;CONSTANT&gt;,&lt;IDENTIFIER&gt;}&lt;)&gt;&lt;{&gt;&lt;SENTENCE&gt;&lt;}&gt;(&lt;else&gt;{&lt;{&gt;&lt;SENTENCE&gt;&lt;}&gt;, &lt;IF&gt;})</w:t>
+      </w:r>
+    </w:p>
+    <w:p>
+      <w:pPr>
+        <w:pStyle w:val="Normal"/>
+        <w:rPr/>
+      </w:pPr>
+      <w:r>
         <w:rPr/>
         <w:t>//</w:t>
       </w:r>
@@ -261,16 +287,14 @@
     <w:p>
       <w:pPr>
         <w:pStyle w:val="Normal"/>
-        <w:rPr>
-          <w:highlight w:val="green"/>
-        </w:rPr>
-      </w:pPr>
-      <w:r>
-        <w:rPr>
-          <w:rFonts w:ascii="YaHei Consolas Hybrid" w:hAnsi="YaHei Consolas Hybrid"/>
-          <w:highlight w:val="green"/>
-        </w:rPr>
-        <w:t>&lt;EXPRESSION&gt;→ {&lt;T&gt;, &lt;EXPRESS&gt; &lt;OPTION_0&gt; &lt;T&gt;}</w:t>
+        <w:rPr/>
+      </w:pPr>
+      <w:r>
+        <w:rPr>
+          <w:rFonts w:ascii="YaHei Consolas Hybrid" w:hAnsi="YaHei Consolas Hybrid"/>
+          <w:highlight w:val="green"/>
+        </w:rPr>
+        <w:t>&lt;EXPRESSION&gt;→ {&lt;T&gt;, &lt;EXPRESS&gt;&lt;OPTION_0&gt;&lt;T&gt;}</w:t>
       </w:r>
     </w:p>
     <w:p>

</xml_diff>

<commit_message>
add != into compare expression
</commit_message>
<xml_diff>
--- a/Doc/文法设计.docx
+++ b/Doc/文法设计.docx
@@ -128,6 +128,19 @@
         <w:rPr/>
       </w:pPr>
       <w:r>
+        <w:rPr>
+          <w:rFonts w:ascii="YaHei Consolas Hybrid" w:hAnsi="YaHei Consolas Hybrid"/>
+          <w:highlight w:val="green"/>
+        </w:rPr>
+        <w:t>PROGRAME → &lt;struct&gt;&lt;IDENTIFIER&gt;&lt;{&gt;&lt;CLARIFY&gt;&lt;}&gt;</w:t>
+      </w:r>
+    </w:p>
+    <w:p>
+      <w:pPr>
+        <w:pStyle w:val="Normal"/>
+        <w:rPr/>
+      </w:pPr>
+      <w:r>
         <w:rPr/>
         <w:t>//</w:t>
       </w:r>
@@ -159,8 +172,28 @@
           <w:rFonts w:ascii="YaHei Consolas Hybrid" w:hAnsi="YaHei Consolas Hybrid"/>
           <w:highlight w:val="green"/>
         </w:rPr>
+        <w:t>&lt;SENTENCE&gt;→ &lt;KEYWORD&gt;&lt;ARRAY&gt;&lt;;&gt;(&lt;SENTENCE&gt;)</w:t>
+      </w:r>
+    </w:p>
+    <w:p>
+      <w:pPr>
+        <w:pStyle w:val="Normal"/>
+        <w:rPr/>
+      </w:pPr>
+      <w:r>
+        <w:rPr>
+          <w:rFonts w:ascii="YaHei Consolas Hybrid" w:hAnsi="YaHei Consolas Hybrid"/>
+          <w:highlight w:val="green"/>
+        </w:rPr>
         <w:t>&lt;SENTENCE&gt;→ &lt;CONTENT&gt;&lt;;&gt;</w:t>
       </w:r>
+      <w:r>
+        <w:rPr>
+          <w:rFonts w:ascii="YaHei Consolas Hybrid" w:hAnsi="YaHei Consolas Hybrid"/>
+          <w:highlight w:val="green"/>
+        </w:rPr>
+        <w:t>(&lt;SENTENCE&gt;)</w:t>
+      </w:r>
     </w:p>
     <w:p>
       <w:pPr>
@@ -174,6 +207,13 @@
         </w:rPr>
         <w:t>&lt;SENTENCE&gt;→&lt;IF&gt;</w:t>
       </w:r>
+      <w:r>
+        <w:rPr>
+          <w:rFonts w:ascii="YaHei Consolas Hybrid" w:hAnsi="YaHei Consolas Hybrid"/>
+          <w:highlight w:val="green"/>
+        </w:rPr>
+        <w:t>(&lt;SENTENCE&gt;)</w:t>
+      </w:r>
     </w:p>
     <w:p>
       <w:pPr>
@@ -187,17 +227,95 @@
         </w:rPr>
         <w:t>&lt;SENTENCE&gt;→ &lt;WHILE&gt;</w:t>
       </w:r>
-    </w:p>
-    <w:p>
-      <w:pPr>
-        <w:pStyle w:val="Normal"/>
-        <w:rPr>
-          <w:rFonts w:ascii="YaHei Consolas Hybrid" w:hAnsi="YaHei Consolas Hybrid"/>
-          <w:highlight w:val="green"/>
-        </w:rPr>
-      </w:pPr>
-      <w:r>
-        <w:rPr/>
+      <w:r>
+        <w:rPr>
+          <w:rFonts w:ascii="YaHei Consolas Hybrid" w:hAnsi="YaHei Consolas Hybrid"/>
+          <w:highlight w:val="green"/>
+        </w:rPr>
+        <w:t>(&lt;SENTENCE&gt;)</w:t>
+      </w:r>
+    </w:p>
+    <w:p>
+      <w:pPr>
+        <w:pStyle w:val="Normal"/>
+        <w:rPr/>
+      </w:pPr>
+      <w:r>
+        <w:rPr>
+          <w:rFonts w:ascii="YaHei Consolas Hybrid" w:hAnsi="YaHei Consolas Hybrid"/>
+          <w:highlight w:val="green"/>
+        </w:rPr>
+        <w:t>&lt;SENTENCE&gt;→</w:t>
+      </w:r>
+      <w:r>
+        <w:rPr>
+          <w:rFonts w:ascii="YaHei Consolas Hybrid" w:hAnsi="YaHei Consolas Hybrid"/>
+          <w:highlight w:val="green"/>
+        </w:rPr>
+        <w:t xml:space="preserve"> &lt;FOR&gt;(&lt;SENTENCE&gt;)</w:t>
+      </w:r>
+    </w:p>
+    <w:p>
+      <w:pPr>
+        <w:pStyle w:val="Normal"/>
+        <w:rPr>
+          <w:rFonts w:ascii="YaHei Consolas Hybrid" w:hAnsi="YaHei Consolas Hybrid"/>
+          <w:highlight w:val="green"/>
+        </w:rPr>
+      </w:pPr>
+      <w:r>
+        <w:rPr/>
+      </w:r>
+    </w:p>
+    <w:p>
+      <w:pPr>
+        <w:pStyle w:val="Normal"/>
+        <w:rPr>
+          <w:rFonts w:ascii="YaHei Consolas Hybrid" w:hAnsi="YaHei Consolas Hybrid"/>
+          <w:highlight w:val="green"/>
+        </w:rPr>
+      </w:pPr>
+      <w:r>
+        <w:rPr>
+          <w:rFonts w:ascii="YaHei Consolas Hybrid" w:hAnsi="YaHei Consolas Hybrid"/>
+          <w:highlight w:val="green"/>
+        </w:rPr>
+      </w:r>
+    </w:p>
+    <w:p>
+      <w:pPr>
+        <w:pStyle w:val="Normal"/>
+        <w:rPr/>
+      </w:pPr>
+      <w:r>
+        <w:rPr/>
+        <w:t>//&lt;CLARIFY&gt;</w:t>
+      </w:r>
+    </w:p>
+    <w:p>
+      <w:pPr>
+        <w:pStyle w:val="Normal"/>
+        <w:rPr/>
+      </w:pPr>
+      <w:r>
+        <w:rPr/>
+        <w:t>//&lt;ARRAY&gt;</w:t>
+      </w:r>
+    </w:p>
+    <w:p>
+      <w:pPr>
+        <w:pStyle w:val="Normal"/>
+        <w:rPr>
+          <w:rFonts w:ascii="YaHei Consolas Hybrid" w:hAnsi="YaHei Consolas Hybrid"/>
+          <w:highlight w:val="yellow"/>
+        </w:rPr>
+      </w:pPr>
+      <w:r>
+        <w:rPr>
+          <w:rFonts w:ascii="YaHei Consolas Hybrid" w:hAnsi="YaHei Consolas Hybrid"/>
+          <w:highlight w:val="yellow"/>
+        </w:rPr>
+        <w:t>&lt;ARRAY&gt;→ &lt;[&gt;&lt;CONSTANT&gt;&lt;]&gt;&lt;IDENTIFIER&gt;(&lt;,&gt;&lt;IDENTIFIER&gt;)</w:t>
       </w:r>
     </w:p>
     <w:p>
@@ -211,7 +329,27 @@
       </w:r>
       <w:r>
         <w:rPr/>
-        <w:t>&lt;WHILE&gt;</w:t>
+        <w:t>&lt;FOR&gt;</w:t>
+      </w:r>
+    </w:p>
+    <w:p>
+      <w:pPr>
+        <w:pStyle w:val="Normal"/>
+        <w:rPr/>
+      </w:pPr>
+      <w:r>
+        <w:rPr/>
+        <w:t>&lt;FOR&gt;→ &lt;for&gt;&lt;(&gt;(&lt;SENTENCE_1&gt;)&lt;;&gt;&lt;EXPRESSION&gt;&lt;COMPARE&gt;&lt;EXPRESSION&gt;&lt;;&gt;&lt;SENTENCE_1&gt;&lt;)&gt;&lt;{&gt;&lt;SENTENCE&gt;&lt;}&gt;</w:t>
+      </w:r>
+    </w:p>
+    <w:p>
+      <w:pPr>
+        <w:pStyle w:val="Normal"/>
+        <w:rPr/>
+      </w:pPr>
+      <w:r>
+        <w:rPr/>
+        <w:t>//&lt;WHILE&gt;</w:t>
       </w:r>
     </w:p>
     <w:p>
@@ -234,52 +372,20 @@
       </w:pPr>
       <w:r>
         <w:rPr/>
-        <w:t>//</w:t>
-      </w:r>
-      <w:r>
-        <w:rPr/>
-        <w:t>&lt;IF&gt;</w:t>
-      </w:r>
-    </w:p>
-    <w:p>
-      <w:pPr>
-        <w:pStyle w:val="Normal"/>
-        <w:rPr/>
-      </w:pPr>
-      <w:r>
-        <w:rPr>
-          <w:rFonts w:ascii="YaHei Consolas Hybrid" w:hAnsi="YaHei Consolas Hybrid"/>
-          <w:highlight w:val="green"/>
-        </w:rPr>
-        <w:t>&lt;IF&gt;→ &lt;if&gt;&lt;(&gt;</w:t>
-      </w:r>
-      <w:r>
-        <w:rPr>
-          <w:rFonts w:ascii="YaHei Consolas Hybrid" w:hAnsi="YaHei Consolas Hybrid"/>
-          <w:highlight w:val="green"/>
-        </w:rPr>
-        <w:t>&lt;EXPRESSION&gt;</w:t>
-      </w:r>
-      <w:r>
-        <w:rPr>
-          <w:rFonts w:ascii="YaHei Consolas Hybrid" w:hAnsi="YaHei Consolas Hybrid"/>
-          <w:highlight w:val="green"/>
-        </w:rPr>
-        <w:t>&lt;COMPARE&gt;</w:t>
-      </w:r>
-      <w:r>
-        <w:rPr>
-          <w:rFonts w:ascii="YaHei Consolas Hybrid" w:hAnsi="YaHei Consolas Hybrid"/>
-          <w:highlight w:val="green"/>
-        </w:rPr>
-        <w:t>&lt;EXPRESSION&gt;</w:t>
-      </w:r>
-      <w:r>
-        <w:rPr>
-          <w:rFonts w:ascii="YaHei Consolas Hybrid" w:hAnsi="YaHei Consolas Hybrid"/>
-          <w:highlight w:val="green"/>
-        </w:rPr>
-        <w:t>&lt;)&gt;&lt;{&gt;&lt;SENTENCE&gt;&lt;}&gt;(&lt;else&gt;{&lt;{&gt;&lt;SENTENCE&gt;&lt;}&gt;, &lt;IF&gt;})</w:t>
+        <w:t>//&lt;IF&gt;</w:t>
+      </w:r>
+    </w:p>
+    <w:p>
+      <w:pPr>
+        <w:pStyle w:val="Normal"/>
+        <w:rPr/>
+      </w:pPr>
+      <w:r>
+        <w:rPr>
+          <w:rFonts w:ascii="YaHei Consolas Hybrid" w:hAnsi="YaHei Consolas Hybrid"/>
+          <w:highlight w:val="green"/>
+        </w:rPr>
+        <w:t>&lt;IF&gt;→ &lt;if&gt;&lt;(&gt;&lt;EXPRESSION&gt;&lt;COMPARE&gt;&lt;EXPRESSION&gt;&lt;)&gt;&lt;{&gt;&lt;SENTENCE&gt;&lt;}&gt;(&lt;else&gt;{&lt;{&gt;&lt;SENTENCE&gt;&lt;}&gt;, &lt;IF&gt;})</w:t>
       </w:r>
     </w:p>
     <w:p>

</xml_diff>

<commit_message>
add getOffset function to symbolList
</commit_message>
<xml_diff>
--- a/Doc/文法设计.docx
+++ b/Doc/文法设计.docx
@@ -185,86 +185,74 @@
           <w:rFonts w:ascii="YaHei Consolas Hybrid" w:hAnsi="YaHei Consolas Hybrid"/>
           <w:highlight w:val="green"/>
         </w:rPr>
-        <w:t>&lt;SENTENCE&gt;→ &lt;CONTENT&gt;&lt;;&gt;</w:t>
-      </w:r>
-      <w:r>
-        <w:rPr>
-          <w:rFonts w:ascii="YaHei Consolas Hybrid" w:hAnsi="YaHei Consolas Hybrid"/>
-          <w:highlight w:val="green"/>
-        </w:rPr>
-        <w:t>(&lt;SENTENCE&gt;)</w:t>
-      </w:r>
-    </w:p>
-    <w:p>
-      <w:pPr>
-        <w:pStyle w:val="Normal"/>
-        <w:rPr/>
-      </w:pPr>
-      <w:r>
-        <w:rPr>
-          <w:rFonts w:ascii="YaHei Consolas Hybrid" w:hAnsi="YaHei Consolas Hybrid"/>
-          <w:highlight w:val="green"/>
-        </w:rPr>
-        <w:t>&lt;SENTENCE&gt;→&lt;IF&gt;</w:t>
-      </w:r>
-      <w:r>
-        <w:rPr>
-          <w:rFonts w:ascii="YaHei Consolas Hybrid" w:hAnsi="YaHei Consolas Hybrid"/>
-          <w:highlight w:val="green"/>
-        </w:rPr>
-        <w:t>(&lt;SENTENCE&gt;)</w:t>
-      </w:r>
-    </w:p>
-    <w:p>
-      <w:pPr>
-        <w:pStyle w:val="Normal"/>
-        <w:rPr/>
-      </w:pPr>
-      <w:r>
-        <w:rPr>
-          <w:rFonts w:ascii="YaHei Consolas Hybrid" w:hAnsi="YaHei Consolas Hybrid"/>
-          <w:highlight w:val="green"/>
-        </w:rPr>
-        <w:t>&lt;SENTENCE&gt;→ &lt;WHILE&gt;</w:t>
-      </w:r>
-      <w:r>
-        <w:rPr>
-          <w:rFonts w:ascii="YaHei Consolas Hybrid" w:hAnsi="YaHei Consolas Hybrid"/>
-          <w:highlight w:val="green"/>
-        </w:rPr>
-        <w:t>(&lt;SENTENCE&gt;)</w:t>
-      </w:r>
-    </w:p>
-    <w:p>
-      <w:pPr>
-        <w:pStyle w:val="Normal"/>
-        <w:rPr/>
-      </w:pPr>
-      <w:r>
-        <w:rPr>
-          <w:rFonts w:ascii="YaHei Consolas Hybrid" w:hAnsi="YaHei Consolas Hybrid"/>
-          <w:highlight w:val="green"/>
-        </w:rPr>
-        <w:t>&lt;SENTENCE&gt;→</w:t>
-      </w:r>
-      <w:r>
-        <w:rPr>
-          <w:rFonts w:ascii="YaHei Consolas Hybrid" w:hAnsi="YaHei Consolas Hybrid"/>
-          <w:highlight w:val="green"/>
-        </w:rPr>
-        <w:t xml:space="preserve"> &lt;FOR&gt;(&lt;SENTENCE&gt;)</w:t>
-      </w:r>
-    </w:p>
-    <w:p>
-      <w:pPr>
-        <w:pStyle w:val="Normal"/>
-        <w:rPr>
-          <w:rFonts w:ascii="YaHei Consolas Hybrid" w:hAnsi="YaHei Consolas Hybrid"/>
-          <w:highlight w:val="green"/>
-        </w:rPr>
-      </w:pPr>
-      <w:r>
-        <w:rPr/>
+        <w:t>&lt;SENTENCE&gt;→ &lt;CONTENT&gt;&lt;;&gt;(&lt;SENTENCE&gt;)</w:t>
+      </w:r>
+    </w:p>
+    <w:p>
+      <w:pPr>
+        <w:pStyle w:val="Normal"/>
+        <w:rPr/>
+      </w:pPr>
+      <w:r>
+        <w:rPr>
+          <w:rFonts w:ascii="YaHei Consolas Hybrid" w:hAnsi="YaHei Consolas Hybrid"/>
+          <w:highlight w:val="green"/>
+        </w:rPr>
+        <w:t>&lt;SENTENCE&gt;→&lt;IF&gt;(&lt;SENTENCE&gt;)</w:t>
+      </w:r>
+    </w:p>
+    <w:p>
+      <w:pPr>
+        <w:pStyle w:val="Normal"/>
+        <w:rPr/>
+      </w:pPr>
+      <w:r>
+        <w:rPr>
+          <w:rFonts w:ascii="YaHei Consolas Hybrid" w:hAnsi="YaHei Consolas Hybrid"/>
+          <w:highlight w:val="green"/>
+        </w:rPr>
+        <w:t>&lt;SENTENCE&gt;→ &lt;WHILE&gt;(&lt;SENTENCE&gt;)</w:t>
+      </w:r>
+    </w:p>
+    <w:p>
+      <w:pPr>
+        <w:pStyle w:val="Normal"/>
+        <w:rPr/>
+      </w:pPr>
+      <w:r>
+        <w:rPr>
+          <w:rFonts w:ascii="YaHei Consolas Hybrid" w:hAnsi="YaHei Consolas Hybrid"/>
+          <w:highlight w:val="green"/>
+        </w:rPr>
+        <w:t>&lt;SENTENCE&gt;→ &lt;FOR&gt;(&lt;SENTENCE&gt;)</w:t>
+      </w:r>
+    </w:p>
+    <w:p>
+      <w:pPr>
+        <w:pStyle w:val="Normal"/>
+        <w:rPr/>
+      </w:pPr>
+      <w:r>
+        <w:rPr>
+          <w:rFonts w:ascii="YaHei Consolas Hybrid" w:hAnsi="YaHei Consolas Hybrid"/>
+          <w:highlight w:val="green"/>
+        </w:rPr>
+        <w:t>&lt;SENTENCE&gt;→ &lt;DOWHILE&gt;(&lt;SENTENCE&gt;)</w:t>
+      </w:r>
+    </w:p>
+    <w:p>
+      <w:pPr>
+        <w:pStyle w:val="Normal"/>
+        <w:rPr>
+          <w:rFonts w:ascii="YaHei Consolas Hybrid" w:hAnsi="YaHei Consolas Hybrid"/>
+          <w:highlight w:val="green"/>
+        </w:rPr>
+      </w:pPr>
+      <w:r>
+        <w:rPr>
+          <w:rFonts w:ascii="YaHei Consolas Hybrid" w:hAnsi="YaHei Consolas Hybrid"/>
+          <w:highlight w:val="green"/>
+        </w:rPr>
       </w:r>
     </w:p>
     <w:p>
@@ -329,17 +317,70 @@
       </w:r>
       <w:r>
         <w:rPr/>
-        <w:t>&lt;FOR&gt;</w:t>
-      </w:r>
-    </w:p>
-    <w:p>
-      <w:pPr>
-        <w:pStyle w:val="Normal"/>
-        <w:rPr/>
-      </w:pPr>
-      <w:r>
-        <w:rPr/>
-        <w:t>&lt;FOR&gt;→ &lt;for&gt;&lt;(&gt;(&lt;SENTENCE_1&gt;)&lt;;&gt;&lt;EXPRESSION&gt;&lt;COMPARE&gt;&lt;EXPRESSION&gt;&lt;;&gt;&lt;SENTENCE_1&gt;&lt;)&gt;&lt;{&gt;&lt;SENTENCE&gt;&lt;}&gt;</w:t>
+        <w:t>&lt;DOWHILE&gt;</w:t>
+      </w:r>
+    </w:p>
+    <w:p>
+      <w:pPr>
+        <w:pStyle w:val="Normal"/>
+        <w:rPr>
+          <w:rFonts w:ascii="YaHei Consolas Hybrid" w:hAnsi="YaHei Consolas Hybrid"/>
+          <w:highlight w:val="yellow"/>
+        </w:rPr>
+      </w:pPr>
+      <w:r>
+        <w:rPr>
+          <w:rFonts w:ascii="YaHei Consolas Hybrid" w:hAnsi="YaHei Consolas Hybrid"/>
+          <w:highlight w:val="yellow"/>
+        </w:rPr>
+        <w:t>&lt;DOWHILE&gt;→ &lt;do&gt;&lt;{&gt;&lt;SENTENCE&gt;&lt;}&gt;&lt;while&gt;&lt;(&gt;&lt;EXPRESSION&gt;&lt;COMPARE&gt;</w:t>
+      </w:r>
+      <w:r>
+        <w:rPr>
+          <w:rFonts w:ascii="YaHei Consolas Hybrid" w:hAnsi="YaHei Consolas Hybrid"/>
+          <w:highlight w:val="yellow"/>
+        </w:rPr>
+        <w:t>&lt;EXPRESSION&gt;)&lt;;&gt;</w:t>
+      </w:r>
+    </w:p>
+    <w:p>
+      <w:pPr>
+        <w:pStyle w:val="Normal"/>
+        <w:rPr/>
+      </w:pPr>
+      <w:r>
+        <w:rPr/>
+        <w:t>//&lt;FOR&gt;</w:t>
+      </w:r>
+    </w:p>
+    <w:p>
+      <w:pPr>
+        <w:pStyle w:val="Normal"/>
+        <w:rPr>
+          <w:rFonts w:ascii="YaHei Consolas Hybrid" w:hAnsi="YaHei Consolas Hybrid"/>
+          <w:highlight w:val="yellow"/>
+        </w:rPr>
+      </w:pPr>
+      <w:r>
+        <w:rPr>
+          <w:rFonts w:ascii="YaHei Consolas Hybrid" w:hAnsi="YaHei Consolas Hybrid"/>
+          <w:highlight w:val="yellow"/>
+        </w:rPr>
+        <w:t>&lt;FOR&gt;→ &lt;for&gt;&lt;(&gt;(&lt;SENTENCE_1&gt;)&lt;;&gt;&lt;EXPRESSION&gt;&lt;COMPARE&gt;&lt;EXPRESSION&gt;&lt;;&gt;&lt;SENTENCE_1&gt;</w:t>
+      </w:r>
+      <w:r>
+        <w:rPr>
+          <w:rFonts w:ascii="YaHei Consolas Hybrid" w:hAnsi="YaHei Consolas Hybrid"/>
+          <w:highlight w:val="yellow"/>
+        </w:rPr>
+        <w:t>&lt;;&gt;</w:t>
+      </w:r>
+      <w:r>
+        <w:rPr>
+          <w:rFonts w:ascii="YaHei Consolas Hybrid" w:hAnsi="YaHei Consolas Hybrid"/>
+          <w:highlight w:val="yellow"/>
+        </w:rPr>
+        <w:t>&lt;)&gt;&lt;{&gt;&lt;SENTENCE&gt;&lt;}&gt;</w:t>
       </w:r>
     </w:p>
     <w:p>

</xml_diff>